<commit_message>
Sat Mar 29 06:50:04 AM CST 2025
</commit_message>
<xml_diff>
--- a/bosai/2024_12_13_BSHQ240813_heisesu/BSHQ240813-王凯-分析优化-黑色素瘤-2025.03.27.docx
+++ b/bosai/2024_12_13_BSHQ240813_heisesu/BSHQ240813-王凯-分析优化-黑色素瘤-2025.03.27.docx
@@ -14,7 +14,6 @@
         <w:ind w:left="0" w:right="0" w:firstLine="0" w:firstLineChars="0"/>
         <w:jc w:val="left"/>
       </w:pPr>
-      <w:bookmarkStart w:id="35" w:name="_GoBack"/>
     </w:p>
     <w:p>
       <w:pPr>
@@ -927,16 +926,7 @@
         <w:t>ClusterProfiler::gseKEGG</w:t>
       </w:r>
       <w:r>
-        <w:t xml:space="preserve">)，进行 KEGG 和 GO 富集分析 (P-value Cutoff = 0.05) 。 以 R 包 </w:t>
-      </w:r>
-      <w:r>
-        <w:rPr>
-          <w:rStyle w:val="197"/>
-        </w:rPr>
-        <w:t>msigdbr</w:t>
-      </w:r>
-      <w:r>
-        <w:t xml:space="preserve"> (10.0.1) 获取 MSigDB 数据库基因集，用于 clusterProfiler GSEA 富集分析。</w:t>
+        <w:t>)，进行 KEGG 和 GO 富集分析 (P-value Cutoff = 0.05) 。</w:t>
       </w:r>
     </w:p>
     <w:p>
@@ -1363,14 +1353,6 @@
         </w:tc>
       </w:tr>
       <w:tr>
-        <w:tblPrEx>
-          <w:tblCellMar>
-            <w:top w:w="0" w:type="dxa"/>
-            <w:left w:w="108" w:type="dxa"/>
-            <w:bottom w:w="0" w:type="dxa"/>
-            <w:right w:w="108" w:type="dxa"/>
-          </w:tblCellMar>
-        </w:tblPrEx>
         <w:trPr>
           <w:trHeight w:val="0" w:hRule="atLeast"/>
           <w:jc w:val="center"/>
@@ -1911,14 +1893,6 @@
         </w:tc>
       </w:tr>
       <w:tr>
-        <w:tblPrEx>
-          <w:tblCellMar>
-            <w:top w:w="0" w:type="dxa"/>
-            <w:left w:w="108" w:type="dxa"/>
-            <w:bottom w:w="0" w:type="dxa"/>
-            <w:right w:w="108" w:type="dxa"/>
-          </w:tblCellMar>
-        </w:tblPrEx>
         <w:trPr>
           <w:trHeight w:val="0" w:hRule="atLeast"/>
           <w:jc w:val="center"/>
@@ -2459,14 +2433,6 @@
         </w:tc>
       </w:tr>
       <w:tr>
-        <w:tblPrEx>
-          <w:tblCellMar>
-            <w:top w:w="0" w:type="dxa"/>
-            <w:left w:w="108" w:type="dxa"/>
-            <w:bottom w:w="0" w:type="dxa"/>
-            <w:right w:w="108" w:type="dxa"/>
-          </w:tblCellMar>
-        </w:tblPrEx>
         <w:trPr>
           <w:trHeight w:val="0" w:hRule="atLeast"/>
           <w:jc w:val="center"/>
@@ -3074,8 +3040,8 @@
       <w:r>
         <w:drawing>
           <wp:inline distT="0" distB="0" distL="0" distR="0">
-            <wp:extent cx="5669280" cy="4557395"/>
-            <wp:effectExtent l="0" t="0" r="7620" b="14605"/>
+            <wp:extent cx="5669280" cy="4535170"/>
+            <wp:effectExtent l="0" t="0" r="7620" b="17780"/>
             <wp:docPr id="1" name="Picture 1"/>
             <wp:cNvGraphicFramePr>
               <a:graphicFrameLocks xmlns:a="http://schemas.openxmlformats.org/drawingml/2006/main" noChangeAspect="1"/>
@@ -3098,7 +3064,7 @@
                   <pic:spPr>
                     <a:xfrm>
                       <a:off x="0" y="0"/>
-                      <a:ext cx="78740" cy="63300"/>
+                      <a:ext cx="78740" cy="62992"/>
                     </a:xfrm>
                     <a:prstGeom prst="rect">
                       <a:avLst/>
@@ -3274,8 +3240,8 @@
       <w:r>
         <w:drawing>
           <wp:inline distT="0" distB="0" distL="0" distR="0">
-            <wp:extent cx="3465830" cy="4572000"/>
-            <wp:effectExtent l="0" t="0" r="1270" b="0"/>
+            <wp:extent cx="3429000" cy="4572000"/>
+            <wp:effectExtent l="0" t="0" r="0" b="0"/>
             <wp:docPr id="3" name="Picture 3"/>
             <wp:cNvGraphicFramePr>
               <a:graphicFrameLocks xmlns:a="http://schemas.openxmlformats.org/drawingml/2006/main" noChangeAspect="1"/>
@@ -3298,7 +3264,7 @@
                   <pic:spPr>
                     <a:xfrm>
                       <a:off x="0" y="0"/>
-                      <a:ext cx="48145" cy="63500"/>
+                      <a:ext cx="47625" cy="63500"/>
                     </a:xfrm>
                     <a:prstGeom prst="rect">
                       <a:avLst/>
@@ -3475,8 +3441,8 @@
       <w:r>
         <w:drawing>
           <wp:inline distT="0" distB="0" distL="0" distR="0">
-            <wp:extent cx="5669280" cy="4331335"/>
-            <wp:effectExtent l="0" t="0" r="7620" b="12065"/>
+            <wp:extent cx="5029200" cy="4572000"/>
+            <wp:effectExtent l="0" t="0" r="0" b="0"/>
             <wp:docPr id="5" name="Picture 5"/>
             <wp:cNvGraphicFramePr>
               <a:graphicFrameLocks xmlns:a="http://schemas.openxmlformats.org/drawingml/2006/main" noChangeAspect="1"/>
@@ -3499,7 +3465,7 @@
                   <pic:spPr>
                     <a:xfrm>
                       <a:off x="0" y="0"/>
-                      <a:ext cx="78740" cy="60160"/>
+                      <a:ext cx="69850" cy="63500"/>
                     </a:xfrm>
                     <a:prstGeom prst="rect">
                       <a:avLst/>
@@ -5936,25 +5902,7 @@
         <w:t>基因集</w:t>
       </w:r>
       <w:r>
-        <w:t xml:space="preserve"> (CAP2, E2F3, SOX6, …[n = 20257], 来自于Limma 差异分析[Section: TCGA_SKCM]) 进行ClusterProfiler GSEA 富集分析。以 KEGG、GO 数据集，对基因集富集分析。以 </w:t>
-      </w:r>
-      <w:r>
-        <w:rPr>
-          <w:rStyle w:val="197"/>
-        </w:rPr>
-        <w:t>msigdbr</w:t>
-      </w:r>
-      <w:r>
-        <w:t xml:space="preserve"> 获取 H (hallmark gene sets) 基因集。使用 H 数据集, 以 </w:t>
-      </w:r>
-      <w:r>
-        <w:rPr>
-          <w:rStyle w:val="197"/>
-        </w:rPr>
-        <w:t>clusterProfiler::GSEA</w:t>
-      </w:r>
-      <w:r>
-        <w:t xml:space="preserve"> 对 CAP2, ABCB5, TRPM1, …(n = 17374) 富集分析。</w:t>
+        <w:t xml:space="preserve"> (CAP2, E2F3, SOX6, …[n = 20257], 来自于Limma 差异分析[Section: TCGA_SKCM]) 进行ClusterProfiler GSEA 富集分析。以 KEGG、GO 数据集，对基因集富集分析。</w:t>
       </w:r>
     </w:p>
     <w:p>
@@ -5964,8 +5912,8 @@
       <w:r>
         <w:drawing>
           <wp:inline distT="0" distB="0" distL="0" distR="0">
-            <wp:extent cx="3918585" cy="4572000"/>
-            <wp:effectExtent l="0" t="0" r="5715" b="0"/>
+            <wp:extent cx="5669280" cy="3779520"/>
+            <wp:effectExtent l="0" t="0" r="7620" b="11430"/>
             <wp:docPr id="9" name="Picture 9"/>
             <wp:cNvGraphicFramePr>
               <a:graphicFrameLocks xmlns:a="http://schemas.openxmlformats.org/drawingml/2006/main" noChangeAspect="1"/>
@@ -5988,7 +5936,7 @@
                   <pic:spPr>
                     <a:xfrm>
                       <a:off x="0" y="0"/>
-                      <a:ext cx="54429" cy="63500"/>
+                      <a:ext cx="78740" cy="52493"/>
                     </a:xfrm>
                     <a:prstGeom prst="rect">
                       <a:avLst/>
@@ -6012,7 +5960,7 @@
         </w:rPr>
         <w:t xml:space="preserve">Fig. </w:t>
       </w:r>
-      <w:bookmarkStart w:id="22" w:name="TCGA-SKCM-GSEA-GO-enrichment"/>
+      <w:bookmarkStart w:id="22" w:name="TCGA-SKCM-KEGG-enrichment-with-enriched-genes"/>
       <w:r>
         <w:rPr>
           <w:b/>
@@ -6051,7 +5999,7 @@
         <w:t xml:space="preserve"> </w:t>
       </w:r>
       <w:r>
-        <w:t>TCGA SKCM GSEA GO enrichment</w:t>
+        <w:t>TCGA SKCM KEGG enrichment with enriched genes</w:t>
       </w:r>
     </w:p>
     <w:p>
@@ -6070,7 +6018,7 @@
         <w:rPr>
           <w:b/>
         </w:rPr>
-        <w:t>(File path: Figure+Table/3.6_ClusterProfiler_GSEA_富集分析_(TCGA_SKCM)/TCGA-SKCM-GSEA-GO-enrichment.pdf)</w:t>
+        <w:t>(File path: Figure+Table/3.6_ClusterProfiler_GSEA_富集分析_(TCGA_SKCM)/TCGA-SKCM-KEGG-enrichment-with-enriched-genes.pdf)</w:t>
       </w:r>
     </w:p>
     <w:p>
@@ -6084,7 +6032,7 @@
         <w:fldChar w:fldCharType="begin"/>
       </w:r>
       <w:r>
-        <w:instrText xml:space="preserve"> HYPERLINK \l "TCGA-SKCM-GSEA-GO-enrichment" \h </w:instrText>
+        <w:instrText xml:space="preserve"> HYPERLINK \l "TCGA-SKCM-KEGG-enrichment-with-enriched-genes" \h </w:instrText>
       </w:r>
       <w:r>
         <w:fldChar w:fldCharType="separate"/>
@@ -6093,7 +6041,7 @@
         <w:fldChar w:fldCharType="begin"/>
       </w:r>
       <w:r>
-        <w:instrText xml:space="preserve"> REF TCGA-SKCM-GSEA-GO-enrichment \h</w:instrText>
+        <w:instrText xml:space="preserve"> REF TCGA-SKCM-KEGG-enrichment-with-enriched-genes \h</w:instrText>
       </w:r>
       <w:r>
         <w:fldChar w:fldCharType="separate"/>
@@ -6111,7 +6059,7 @@
         <w:fldChar w:fldCharType="end"/>
       </w:r>
       <w:r>
-        <w:t xml:space="preserve"> GSEA GO 富集分析气泡图。</w:t>
+        <w:t xml:space="preserve"> 为通路富集图，兼部分通路的富集基因表达。</w:t>
       </w:r>
     </w:p>
     <w:p>
@@ -6121,8 +6069,8 @@
       <w:r>
         <w:drawing>
           <wp:inline distT="0" distB="0" distL="0" distR="0">
-            <wp:extent cx="5669280" cy="3779520"/>
-            <wp:effectExtent l="0" t="0" r="7620" b="11430"/>
+            <wp:extent cx="5669280" cy="2267585"/>
+            <wp:effectExtent l="0" t="0" r="7620" b="18415"/>
             <wp:docPr id="11" name="Picture 11"/>
             <wp:cNvGraphicFramePr>
               <a:graphicFrameLocks xmlns:a="http://schemas.openxmlformats.org/drawingml/2006/main" noChangeAspect="1"/>
@@ -6145,7 +6093,7 @@
                   <pic:spPr>
                     <a:xfrm>
                       <a:off x="0" y="0"/>
-                      <a:ext cx="78740" cy="52493"/>
+                      <a:ext cx="78740" cy="31496"/>
                     </a:xfrm>
                     <a:prstGeom prst="rect">
                       <a:avLst/>
@@ -6169,7 +6117,7 @@
         </w:rPr>
         <w:t xml:space="preserve">Fig. </w:t>
       </w:r>
-      <w:bookmarkStart w:id="23" w:name="TCGA-SKCM-KEGG-enrichment-with-enriched-genes"/>
+      <w:bookmarkStart w:id="23" w:name="TCGA-SKCM-GSEA-plot-hsa04151-hsa04064-hsa04668-hsa04062-hsa04657-hsa04020-hsa04625-hsa04630-hsa04015-hsa04621"/>
       <w:r>
         <w:rPr>
           <w:b/>
@@ -6208,8 +6156,10 @@
         <w:t xml:space="preserve"> </w:t>
       </w:r>
       <w:r>
-        <w:t>TCGA SKCM KEGG enrichment with enriched genes</w:t>
-      </w:r>
+        <w:t>TCGA SKCM GSEA plot hsa04151 hsa04064 hsa04668 hsa04062 hsa04657 hsa04020 hsa04625 hsa04630 hsa04015 hsa04621</w:t>
+      </w:r>
+      <w:bookmarkStart w:id="33" w:name="_GoBack"/>
+      <w:bookmarkEnd w:id="33"/>
     </w:p>
     <w:p>
       <w:pPr>
@@ -6227,7 +6177,7 @@
         <w:rPr>
           <w:b/>
         </w:rPr>
-        <w:t>(File path: Figure+Table/3.6_ClusterProfiler_GSEA_富集分析_(TCGA_SKCM)/TCGA-SKCM-KEGG-enrichment-with-enriched-genes.pdf)</w:t>
+        <w:t>(File path: Figure+Table/3.6_ClusterProfiler_GSEA_富集分析_(TCGA_SKCM)/TCGA-SKCM-GSEA-plot-hsa04151-hsa04064-hsa04668-hsa04062-hsa04657-hsa04020-hsa04625-hsa04630-hsa04015-hsa04621.pdf)</w:t>
       </w:r>
     </w:p>
     <w:p>
@@ -6241,7 +6191,7 @@
         <w:fldChar w:fldCharType="begin"/>
       </w:r>
       <w:r>
-        <w:instrText xml:space="preserve"> HYPERLINK \l "TCGA-SKCM-KEGG-enrichment-with-enriched-genes" \h </w:instrText>
+        <w:instrText xml:space="preserve"> HYPERLINK \l "TCGA-SKCM-GSEA-plot-hsa04151-hsa04064-hsa04668-hsa04062-hsa04657-hsa04020-hsa04625-hsa04630-hsa04015-hsa04621" \h </w:instrText>
       </w:r>
       <w:r>
         <w:fldChar w:fldCharType="separate"/>
@@ -6250,7 +6200,7 @@
         <w:fldChar w:fldCharType="begin"/>
       </w:r>
       <w:r>
-        <w:instrText xml:space="preserve"> REF TCGA-SKCM-KEGG-enrichment-with-enriched-genes \h</w:instrText>
+        <w:instrText xml:space="preserve"> REF TCGA-SKCM-GSEA-plot-hsa04151-hsa04064-hsa04668-hsa04062-hsa04657-hsa04020-hsa04625-hsa04630-hsa04015-hsa04621 \h</w:instrText>
       </w:r>
       <w:r>
         <w:fldChar w:fldCharType="separate"/>
@@ -6268,330 +6218,7 @@
         <w:fldChar w:fldCharType="end"/>
       </w:r>
       <w:r>
-        <w:t xml:space="preserve"> 为通路富集图，兼部分通路的富集基因表达。</w:t>
-      </w:r>
-    </w:p>
-    <w:p>
-      <w:pPr>
-        <w:pStyle w:val="3"/>
-      </w:pPr>
-      <w:r>
-        <w:drawing>
-          <wp:inline distT="0" distB="0" distL="0" distR="0">
-            <wp:extent cx="5669280" cy="4535170"/>
-            <wp:effectExtent l="0" t="0" r="7620" b="17780"/>
-            <wp:docPr id="13" name="Picture 13"/>
-            <wp:cNvGraphicFramePr>
-              <a:graphicFrameLocks xmlns:a="http://schemas.openxmlformats.org/drawingml/2006/main" noChangeAspect="1"/>
-            </wp:cNvGraphicFramePr>
-            <a:graphic xmlns:a="http://schemas.openxmlformats.org/drawingml/2006/main">
-              <a:graphicData uri="http://schemas.openxmlformats.org/drawingml/2006/picture">
-                <pic:pic xmlns:pic="http://schemas.openxmlformats.org/drawingml/2006/picture">
-                  <pic:nvPicPr>
-                    <pic:cNvPr id="13" name="Picture 13"/>
-                    <pic:cNvPicPr>
-                      <a:picLocks noChangeAspect="1" noChangeArrowheads="1"/>
-                    </pic:cNvPicPr>
-                  </pic:nvPicPr>
-                  <pic:blipFill>
-                    <a:blip r:embed="rId15" cstate="print"/>
-                    <a:stretch>
-                      <a:fillRect/>
-                    </a:stretch>
-                  </pic:blipFill>
-                  <pic:spPr>
-                    <a:xfrm>
-                      <a:off x="0" y="0"/>
-                      <a:ext cx="78740" cy="62992"/>
-                    </a:xfrm>
-                    <a:prstGeom prst="rect">
-                      <a:avLst/>
-                    </a:prstGeom>
-                    <a:noFill/>
-                  </pic:spPr>
-                </pic:pic>
-              </a:graphicData>
-            </a:graphic>
-          </wp:inline>
-        </w:drawing>
-      </w:r>
-    </w:p>
-    <w:p>
-      <w:pPr>
-        <w:pStyle w:val="194"/>
-      </w:pPr>
-      <w:r>
-        <w:rPr>
-          <w:b/>
-        </w:rPr>
-        <w:t xml:space="preserve">Fig. </w:t>
-      </w:r>
-      <w:bookmarkStart w:id="24" w:name="TCGA-SKCM-GSEA-plot-of-the-pathways"/>
-      <w:r>
-        <w:rPr>
-          <w:b/>
-        </w:rPr>
-        <w:fldChar w:fldCharType="begin"/>
-      </w:r>
-      <w:r>
-        <w:rPr>
-          <w:b/>
-        </w:rPr>
-        <w:instrText xml:space="preserve">SEQ fig: \* Arabic</w:instrText>
-      </w:r>
-      <w:r>
-        <w:rPr>
-          <w:b/>
-        </w:rPr>
-        <w:fldChar w:fldCharType="separate"/>
-      </w:r>
-      <w:r>
-        <w:rPr>
-          <w:b/>
-        </w:rPr>
-        <w:t>7</w:t>
-      </w:r>
-      <w:r>
-        <w:rPr>
-          <w:b/>
-        </w:rPr>
-        <w:fldChar w:fldCharType="end"/>
-      </w:r>
-      <w:bookmarkEnd w:id="24"/>
-      <w:r>
-        <w:rPr>
-          <w:b/>
-        </w:rPr>
-        <w:t xml:space="preserve"> </w:t>
-      </w:r>
-      <w:r>
-        <w:t>TCGA SKCM GSEA plot of the pathways</w:t>
-      </w:r>
-    </w:p>
-    <w:p>
-      <w:pPr>
-        <w:pBdr>
-          <w:top w:val="none" w:color="000000" w:sz="0" w:space="0"/>
-          <w:left w:val="none" w:color="000000" w:sz="0" w:space="0"/>
-          <w:bottom w:val="none" w:color="000000" w:sz="0" w:space="0"/>
-          <w:right w:val="none" w:color="000000" w:sz="0" w:space="0"/>
-        </w:pBdr>
-        <w:spacing w:before="0" w:after="0" w:line="288" w:lineRule="auto"/>
-        <w:ind w:left="0" w:right="0" w:firstLine="0" w:firstLineChars="0"/>
-        <w:jc w:val="center"/>
-      </w:pPr>
-      <w:r>
-        <w:rPr>
-          <w:b/>
-        </w:rPr>
-        <w:t>(File path: Figure+Table/3.6_ClusterProfiler_GSEA_富集分析_(TCGA_SKCM)/TCGA-SKCM-GSEA-plot-of-the-pathways.pdf)</w:t>
-      </w:r>
-    </w:p>
-    <w:p>
-      <w:pPr>
-        <w:pStyle w:val="3"/>
-      </w:pPr>
-      <w:r>
-        <w:t xml:space="preserve">Fig. </w:t>
-      </w:r>
-      <w:r>
-        <w:fldChar w:fldCharType="begin"/>
-      </w:r>
-      <w:r>
-        <w:instrText xml:space="preserve"> HYPERLINK \l "TCGA-SKCM-GSEA-plot-of-the-pathways" \h </w:instrText>
-      </w:r>
-      <w:r>
-        <w:fldChar w:fldCharType="separate"/>
-      </w:r>
-      <w:r>
-        <w:fldChar w:fldCharType="begin"/>
-      </w:r>
-      <w:r>
-        <w:instrText xml:space="preserve"> REF TCGA-SKCM-GSEA-plot-of-the-pathways \h</w:instrText>
-      </w:r>
-      <w:r>
-        <w:fldChar w:fldCharType="separate"/>
-      </w:r>
-      <w:r>
-        <w:rPr>
-          <w:b/>
-        </w:rPr>
-        <w:t>7</w:t>
-      </w:r>
-      <w:r>
-        <w:fldChar w:fldCharType="end"/>
-      </w:r>
-      <w:r>
-        <w:fldChar w:fldCharType="end"/>
-      </w:r>
-      <w:r>
-        <w:t xml:space="preserve"> 为 GSEA KEGG Cytokine-cytokine receptor interaction 富集条码图 (以 </w:t>
-      </w:r>
-      <w:r>
-        <w:rPr>
-          <w:rStyle w:val="197"/>
-        </w:rPr>
-        <w:t>clusterProfiler</w:t>
-      </w:r>
-      <w:r>
-        <w:t xml:space="preserve"> 仿 GSEA 软件绘图)。</w:t>
-      </w:r>
-    </w:p>
-    <w:p>
-      <w:pPr>
-        <w:pStyle w:val="3"/>
-      </w:pPr>
-      <w:r>
-        <w:drawing>
-          <wp:inline distT="0" distB="0" distL="0" distR="0">
-            <wp:extent cx="5669280" cy="3429635"/>
-            <wp:effectExtent l="0" t="0" r="7620" b="18415"/>
-            <wp:docPr id="15" name="Picture 15"/>
-            <wp:cNvGraphicFramePr>
-              <a:graphicFrameLocks xmlns:a="http://schemas.openxmlformats.org/drawingml/2006/main" noChangeAspect="1"/>
-            </wp:cNvGraphicFramePr>
-            <a:graphic xmlns:a="http://schemas.openxmlformats.org/drawingml/2006/main">
-              <a:graphicData uri="http://schemas.openxmlformats.org/drawingml/2006/picture">
-                <pic:pic xmlns:pic="http://schemas.openxmlformats.org/drawingml/2006/picture">
-                  <pic:nvPicPr>
-                    <pic:cNvPr id="15" name="Picture 15"/>
-                    <pic:cNvPicPr>
-                      <a:picLocks noChangeAspect="1" noChangeArrowheads="1"/>
-                    </pic:cNvPicPr>
-                  </pic:nvPicPr>
-                  <pic:blipFill>
-                    <a:blip r:embed="rId16" cstate="print"/>
-                    <a:stretch>
-                      <a:fillRect/>
-                    </a:stretch>
-                  </pic:blipFill>
-                  <pic:spPr>
-                    <a:xfrm>
-                      <a:off x="0" y="0"/>
-                      <a:ext cx="78740" cy="47641"/>
-                    </a:xfrm>
-                    <a:prstGeom prst="rect">
-                      <a:avLst/>
-                    </a:prstGeom>
-                    <a:noFill/>
-                  </pic:spPr>
-                </pic:pic>
-              </a:graphicData>
-            </a:graphic>
-          </wp:inline>
-        </w:drawing>
-      </w:r>
-    </w:p>
-    <w:p>
-      <w:pPr>
-        <w:pStyle w:val="194"/>
-      </w:pPr>
-      <w:r>
-        <w:rPr>
-          <w:b/>
-        </w:rPr>
-        <w:t xml:space="preserve">Fig. </w:t>
-      </w:r>
-      <w:bookmarkStart w:id="25" w:name="TCGA-SKCM-GSEA-pathway-list-of-H"/>
-      <w:r>
-        <w:rPr>
-          <w:b/>
-        </w:rPr>
-        <w:fldChar w:fldCharType="begin"/>
-      </w:r>
-      <w:r>
-        <w:rPr>
-          <w:b/>
-        </w:rPr>
-        <w:instrText xml:space="preserve">SEQ fig: \* Arabic</w:instrText>
-      </w:r>
-      <w:r>
-        <w:rPr>
-          <w:b/>
-        </w:rPr>
-        <w:fldChar w:fldCharType="separate"/>
-      </w:r>
-      <w:r>
-        <w:rPr>
-          <w:b/>
-        </w:rPr>
-        <w:t>8</w:t>
-      </w:r>
-      <w:r>
-        <w:rPr>
-          <w:b/>
-        </w:rPr>
-        <w:fldChar w:fldCharType="end"/>
-      </w:r>
-      <w:bookmarkEnd w:id="25"/>
-      <w:r>
-        <w:rPr>
-          <w:b/>
-        </w:rPr>
-        <w:t xml:space="preserve"> </w:t>
-      </w:r>
-      <w:r>
-        <w:t>TCGA SKCM GSEA pathway list of H</w:t>
-      </w:r>
-    </w:p>
-    <w:p>
-      <w:pPr>
-        <w:pBdr>
-          <w:top w:val="none" w:color="000000" w:sz="0" w:space="0"/>
-          <w:left w:val="none" w:color="000000" w:sz="0" w:space="0"/>
-          <w:bottom w:val="none" w:color="000000" w:sz="0" w:space="0"/>
-          <w:right w:val="none" w:color="000000" w:sz="0" w:space="0"/>
-        </w:pBdr>
-        <w:spacing w:before="0" w:after="0" w:line="288" w:lineRule="auto"/>
-        <w:ind w:left="0" w:right="0" w:firstLine="0" w:firstLineChars="0"/>
-        <w:jc w:val="center"/>
-      </w:pPr>
-      <w:r>
-        <w:rPr>
-          <w:b/>
-        </w:rPr>
-        <w:t>(File path: Figure+Table/3.6_ClusterProfiler_GSEA_富集分析_(TCGA_SKCM)/TCGA-SKCM-GSEA-pathway-list-of-H.pdf)</w:t>
-      </w:r>
-    </w:p>
-    <w:p>
-      <w:pPr>
-        <w:pStyle w:val="3"/>
-      </w:pPr>
-      <w:r>
-        <w:t xml:space="preserve">Fig. </w:t>
-      </w:r>
-      <w:r>
-        <w:fldChar w:fldCharType="begin"/>
-      </w:r>
-      <w:r>
-        <w:instrText xml:space="preserve"> HYPERLINK \l "TCGA-SKCM-GSEA-pathway-list-of-H" \h </w:instrText>
-      </w:r>
-      <w:r>
-        <w:fldChar w:fldCharType="separate"/>
-      </w:r>
-      <w:r>
-        <w:fldChar w:fldCharType="begin"/>
-      </w:r>
-      <w:r>
-        <w:instrText xml:space="preserve"> REF TCGA-SKCM-GSEA-pathway-list-of-H \h</w:instrText>
-      </w:r>
-      <w:r>
-        <w:fldChar w:fldCharType="separate"/>
-      </w:r>
-      <w:r>
-        <w:rPr>
-          <w:b/>
-        </w:rPr>
-        <w:t>8</w:t>
-      </w:r>
-      <w:r>
-        <w:fldChar w:fldCharType="end"/>
-      </w:r>
-      <w:r>
-        <w:fldChar w:fldCharType="end"/>
-      </w:r>
-      <w:r>
-        <w:t xml:space="preserve"> 为 GSEA 按 H (hallmark gene sets) 数据集富集图。</w:t>
+        <w:t xml:space="preserve"> 为 GSEA hsa04151, hsa04064, hsa04668, hsa04062, hsa04657, hsa04020, hsa04625, hsa04630, hsa04015, hsa04621 富集图。</w:t>
       </w:r>
     </w:p>
     <w:p>
@@ -6613,7 +6240,7 @@
         </w:rPr>
         <w:t xml:space="preserve">Tab.  </w:t>
       </w:r>
-      <w:bookmarkStart w:id="26" w:name="GSEA-pathway-list-of-H-data"/>
+      <w:bookmarkStart w:id="24" w:name="TCGA-SKCM-GSEA-KEGG-signaling-data"/>
       <w:r>
         <w:rPr>
           <w:b/>
@@ -6644,7 +6271,7 @@
         </w:rPr>
         <w:fldChar w:fldCharType="end"/>
       </w:r>
-      <w:bookmarkEnd w:id="26"/>
+      <w:bookmarkEnd w:id="24"/>
       <w:r>
         <w:rPr>
           <w:b/>
@@ -6652,7 +6279,7 @@
         <w:t xml:space="preserve">  </w:t>
       </w:r>
       <w:r>
-        <w:t>GSEA pathway list of H data</w:t>
+        <w:t>TCGA SKCM GSEA KEGG signaling data</w:t>
       </w:r>
     </w:p>
     <w:tbl>
@@ -7011,7 +6638,7 @@
                 <w:szCs w:val="21"/>
                 <w:u w:val="none"/>
               </w:rPr>
-              <w:t>M5930</w:t>
+              <w:t>Hsa04151</w:t>
             </w:r>
           </w:p>
         </w:tc>
@@ -7063,7 +6690,7 @@
                 <w:szCs w:val="21"/>
                 <w:u w:val="none"/>
               </w:rPr>
-              <w:t>Genes defining ep...</w:t>
+              <w:t>PI3K-Akt signalin...</w:t>
             </w:r>
           </w:p>
         </w:tc>
@@ -7115,7 +6742,7 @@
                 <w:szCs w:val="21"/>
                 <w:u w:val="none"/>
               </w:rPr>
-              <w:t>197</w:t>
+              <w:t>303</w:t>
             </w:r>
           </w:p>
         </w:tc>
@@ -7167,7 +6794,7 @@
                 <w:szCs w:val="21"/>
                 <w:u w:val="none"/>
               </w:rPr>
-              <w:t>-0.6242</w:t>
+              <w:t>-0.4581</w:t>
             </w:r>
           </w:p>
         </w:tc>
@@ -7219,7 +6846,7 @@
                 <w:szCs w:val="21"/>
                 <w:u w:val="none"/>
               </w:rPr>
-              <w:t>-2.243</w:t>
+              <w:t>-1.693</w:t>
             </w:r>
           </w:p>
         </w:tc>
@@ -7285,7 +6912,7 @@
                 <w:szCs w:val="21"/>
                 <w:u w:val="none"/>
               </w:rPr>
-              <w:t>M5950</w:t>
+              <w:t>Hsa04064</w:t>
             </w:r>
           </w:p>
         </w:tc>
@@ -7337,7 +6964,7 @@
                 <w:szCs w:val="21"/>
                 <w:u w:val="none"/>
               </w:rPr>
-              <w:t>Genes up-regulate...</w:t>
+              <w:t>NF-kappa B signal...</w:t>
             </w:r>
           </w:p>
         </w:tc>
@@ -7389,7 +7016,7 @@
                 <w:szCs w:val="21"/>
                 <w:u w:val="none"/>
               </w:rPr>
-              <w:t>189</w:t>
+              <w:t>99</w:t>
             </w:r>
           </w:p>
         </w:tc>
@@ -7441,7 +7068,7 @@
                 <w:szCs w:val="21"/>
                 <w:u w:val="none"/>
               </w:rPr>
-              <w:t>-0.602</w:t>
+              <w:t>-0.5281</w:t>
             </w:r>
           </w:p>
         </w:tc>
@@ -7493,7 +7120,7 @@
                 <w:szCs w:val="21"/>
                 <w:u w:val="none"/>
               </w:rPr>
-              <w:t>-2.156</w:t>
+              <w:t>-1.774</w:t>
             </w:r>
           </w:p>
         </w:tc>
@@ -7559,7 +7186,7 @@
                 <w:szCs w:val="21"/>
                 <w:u w:val="none"/>
               </w:rPr>
-              <w:t>M5932</w:t>
+              <w:t>Hsa04668</w:t>
             </w:r>
           </w:p>
         </w:tc>
@@ -7611,7 +7238,7 @@
                 <w:szCs w:val="21"/>
                 <w:u w:val="none"/>
               </w:rPr>
-              <w:t>Genes defining in...</w:t>
+              <w:t>TNF signaling pat...</w:t>
             </w:r>
           </w:p>
         </w:tc>
@@ -7663,7 +7290,7 @@
                 <w:szCs w:val="21"/>
                 <w:u w:val="none"/>
               </w:rPr>
-              <w:t>185</w:t>
+              <w:t>113</w:t>
             </w:r>
           </w:p>
         </w:tc>
@@ -7715,7 +7342,7 @@
                 <w:szCs w:val="21"/>
                 <w:u w:val="none"/>
               </w:rPr>
-              <w:t>-0.5849</w:t>
+              <w:t>-0.5095</w:t>
             </w:r>
           </w:p>
         </w:tc>
@@ -7767,7 +7394,7 @@
                 <w:szCs w:val="21"/>
                 <w:u w:val="none"/>
               </w:rPr>
-              <w:t>-2.09</w:t>
+              <w:t>-1.739</w:t>
             </w:r>
           </w:p>
         </w:tc>
@@ -7833,7 +7460,7 @@
                 <w:szCs w:val="21"/>
                 <w:u w:val="none"/>
               </w:rPr>
-              <w:t>M5953</w:t>
+              <w:t>Hsa04062</w:t>
             </w:r>
           </w:p>
         </w:tc>
@@ -7885,7 +7512,7 @@
                 <w:szCs w:val="21"/>
                 <w:u w:val="none"/>
               </w:rPr>
-              <w:t>Genes up-regulate...</w:t>
+              <w:t>Chemokine signali...</w:t>
             </w:r>
           </w:p>
         </w:tc>
@@ -7937,7 +7564,7 @@
                 <w:szCs w:val="21"/>
                 <w:u w:val="none"/>
               </w:rPr>
-              <w:t>182</w:t>
+              <w:t>165</w:t>
             </w:r>
           </w:p>
         </w:tc>
@@ -7989,7 +7616,7 @@
                 <w:szCs w:val="21"/>
                 <w:u w:val="none"/>
               </w:rPr>
-              <w:t>-0.5597</w:t>
+              <w:t>-0.4588</w:t>
             </w:r>
           </w:p>
         </w:tc>
@@ -8041,7 +7668,7 @@
                 <w:szCs w:val="21"/>
                 <w:u w:val="none"/>
               </w:rPr>
-              <w:t>-1.996</w:t>
+              <w:t>-1.627</w:t>
             </w:r>
           </w:p>
         </w:tc>
@@ -8107,7 +7734,7 @@
                 <w:szCs w:val="21"/>
                 <w:u w:val="none"/>
               </w:rPr>
-              <w:t>M5926</w:t>
+              <w:t>Hsa04657</w:t>
             </w:r>
           </w:p>
         </w:tc>
@@ -8159,7 +7786,7 @@
                 <w:szCs w:val="21"/>
                 <w:u w:val="none"/>
               </w:rPr>
-              <w:t>A subgroup of gen...</w:t>
+              <w:t>IL-17 signaling p...</w:t>
             </w:r>
           </w:p>
         </w:tc>
@@ -8211,7 +7838,7 @@
                 <w:szCs w:val="21"/>
                 <w:u w:val="none"/>
               </w:rPr>
-              <w:t>199</w:t>
+              <w:t>79</w:t>
             </w:r>
           </w:p>
         </w:tc>
@@ -8263,7 +7890,7 @@
                 <w:szCs w:val="21"/>
                 <w:u w:val="none"/>
               </w:rPr>
-              <w:t>0.4595</w:t>
+              <w:t>-0.5173</w:t>
             </w:r>
           </w:p>
         </w:tc>
@@ -8315,7 +7942,7 @@
                 <w:szCs w:val="21"/>
                 <w:u w:val="none"/>
               </w:rPr>
-              <w:t>2.103</w:t>
+              <w:t>-1.697</w:t>
             </w:r>
           </w:p>
         </w:tc>
@@ -8611,7 +8238,7 @@
         <w:rPr>
           <w:b/>
         </w:rPr>
-        <w:t>(File path: Figure+Table/3.6_ClusterProfiler_GSEA_富集分析_(TCGA_SKCM)/GSEA-pathway-list-of-H-data.xlsx)</w:t>
+        <w:t>(File path: Figure+Table/3.6_ClusterProfiler_GSEA_富集分析_(TCGA_SKCM)/TCGA-SKCM-GSEA-KEGG-signaling-data.xlsx)</w:t>
       </w:r>
     </w:p>
     <w:p>
@@ -8625,7 +8252,7 @@
         <w:fldChar w:fldCharType="begin"/>
       </w:r>
       <w:r>
-        <w:instrText xml:space="preserve"> HYPERLINK \l "GSEA-pathway-list-of-H-data" \h </w:instrText>
+        <w:instrText xml:space="preserve"> HYPERLINK \l "TCGA-SKCM-GSEA-KEGG-signaling-data" \h </w:instrText>
       </w:r>
       <w:r>
         <w:fldChar w:fldCharType="separate"/>
@@ -8634,7 +8261,7 @@
         <w:fldChar w:fldCharType="begin"/>
       </w:r>
       <w:r>
-        <w:instrText xml:space="preserve"> REF GSEA-pathway-list-of-H-data \h</w:instrText>
+        <w:instrText xml:space="preserve"> REF TCGA-SKCM-GSEA-KEGG-signaling-data \h</w:instrText>
       </w:r>
       <w:r>
         <w:fldChar w:fldCharType="separate"/>
@@ -8652,14 +8279,14 @@
         <w:fldChar w:fldCharType="end"/>
       </w:r>
       <w:r>
-        <w:t xml:space="preserve"> 为 GSEA 按 H (hallmark gene sets) 数据集富集附表。</w:t>
+        <w:t xml:space="preserve"> 为 GSEA KEGG 富集分析统计附表。</w:t>
       </w:r>
     </w:p>
     <w:p>
       <w:pPr>
         <w:pStyle w:val="2"/>
       </w:pPr>
-      <w:bookmarkStart w:id="27" w:name="conclusion"/>
+      <w:bookmarkStart w:id="25" w:name="conclusion"/>
       <w:r>
         <w:t>4</w:t>
       </w:r>
@@ -8667,14 +8294,14 @@
         <w:tab/>
         <w:t>总结</w:t>
       </w:r>
-      <w:bookmarkEnd w:id="27"/>
+      <w:bookmarkEnd w:id="25"/>
     </w:p>
     <w:p>
       <w:pPr>
         <w:pStyle w:val="38"/>
       </w:pPr>
       <w:r>
-        <w:t xml:space="preserve">按 CAP2 表达分组，筛选与 CAP2 显著相关的通路，GSEA 的 KEGG、GO 富集见 Fig. </w:t>
+        <w:t xml:space="preserve">按 CAP2 表达分组，筛选与 CAP2 显著相关的通路，GSEA 的 KEGG (signaling) 富集见 Fig. </w:t>
       </w:r>
       <w:r>
         <w:fldChar w:fldCharType="begin"/>
@@ -8690,6 +8317,39 @@
       </w:r>
       <w:r>
         <w:instrText xml:space="preserve"> REF TCGA-SKCM-KEGG-enrichment-with-enriched-genes \h</w:instrText>
+      </w:r>
+      <w:r>
+        <w:fldChar w:fldCharType="separate"/>
+      </w:r>
+      <w:r>
+        <w:rPr>
+          <w:b/>
+        </w:rPr>
+        <w:t>5</w:t>
+      </w:r>
+      <w:r>
+        <w:fldChar w:fldCharType="end"/>
+      </w:r>
+      <w:r>
+        <w:fldChar w:fldCharType="end"/>
+      </w:r>
+      <w:r>
+        <w:t xml:space="preserve"> Fig. </w:t>
+      </w:r>
+      <w:r>
+        <w:fldChar w:fldCharType="begin"/>
+      </w:r>
+      <w:r>
+        <w:instrText xml:space="preserve"> HYPERLINK \l "TCGA-SKCM-GSEA-plot-hsa04151-hsa04064-hsa04668-hsa04062-hsa04657-hsa04020-hsa04625-hsa04630-hsa04015-hsa04621" \h </w:instrText>
+      </w:r>
+      <w:r>
+        <w:fldChar w:fldCharType="separate"/>
+      </w:r>
+      <w:r>
+        <w:fldChar w:fldCharType="begin"/>
+      </w:r>
+      <w:r>
+        <w:instrText xml:space="preserve"> REF TCGA-SKCM-GSEA-plot-hsa04151-hsa04064-hsa04668-hsa04062-hsa04657-hsa04020-hsa04625-hsa04630-hsa04015-hsa04621 \h</w:instrText>
       </w:r>
       <w:r>
         <w:fldChar w:fldCharType="separate"/>
@@ -8699,72 +8359,6 @@
           <w:b/>
         </w:rPr>
         <w:t>6</w:t>
-      </w:r>
-      <w:r>
-        <w:fldChar w:fldCharType="end"/>
-      </w:r>
-      <w:r>
-        <w:fldChar w:fldCharType="end"/>
-      </w:r>
-      <w:r>
-        <w:t xml:space="preserve"> Fig. </w:t>
-      </w:r>
-      <w:r>
-        <w:fldChar w:fldCharType="begin"/>
-      </w:r>
-      <w:r>
-        <w:instrText xml:space="preserve"> HYPERLINK \l "TCGA-SKCM-GSEA-GO-enrichment" \h </w:instrText>
-      </w:r>
-      <w:r>
-        <w:fldChar w:fldCharType="separate"/>
-      </w:r>
-      <w:r>
-        <w:fldChar w:fldCharType="begin"/>
-      </w:r>
-      <w:r>
-        <w:instrText xml:space="preserve"> REF TCGA-SKCM-GSEA-GO-enrichment \h</w:instrText>
-      </w:r>
-      <w:r>
-        <w:fldChar w:fldCharType="separate"/>
-      </w:r>
-      <w:r>
-        <w:rPr>
-          <w:b/>
-        </w:rPr>
-        <w:t>5</w:t>
-      </w:r>
-      <w:r>
-        <w:fldChar w:fldCharType="end"/>
-      </w:r>
-      <w:r>
-        <w:fldChar w:fldCharType="end"/>
-      </w:r>
-      <w:r>
-        <w:t xml:space="preserve"> 。 hallmark 基因集富集，见Fig. </w:t>
-      </w:r>
-      <w:r>
-        <w:fldChar w:fldCharType="begin"/>
-      </w:r>
-      <w:r>
-        <w:instrText xml:space="preserve"> HYPERLINK \l "TCGA-SKCM-GSEA-pathway-list-of-H" \h </w:instrText>
-      </w:r>
-      <w:r>
-        <w:fldChar w:fldCharType="separate"/>
-      </w:r>
-      <w:r>
-        <w:fldChar w:fldCharType="begin"/>
-      </w:r>
-      <w:r>
-        <w:instrText xml:space="preserve"> REF TCGA-SKCM-GSEA-pathway-list-of-H \h</w:instrText>
-      </w:r>
-      <w:r>
-        <w:fldChar w:fldCharType="separate"/>
-      </w:r>
-      <w:r>
-        <w:rPr>
-          <w:b/>
-        </w:rPr>
-        <w:t>8</w:t>
       </w:r>
       <w:r>
         <w:fldChar w:fldCharType="end"/>
@@ -8777,18 +8371,18 @@
       <w:pPr>
         <w:pStyle w:val="2"/>
       </w:pPr>
-      <w:bookmarkStart w:id="28" w:name="bibliography"/>
+      <w:bookmarkStart w:id="26" w:name="bibliography"/>
       <w:r>
         <w:t>Reference</w:t>
       </w:r>
-      <w:bookmarkEnd w:id="28"/>
+      <w:bookmarkEnd w:id="26"/>
     </w:p>
     <w:p>
       <w:pPr>
         <w:pStyle w:val="189"/>
       </w:pPr>
-      <w:bookmarkStart w:id="29" w:name="ref-The_UCSCXenaToo_Wang_2019"/>
-      <w:bookmarkStart w:id="30" w:name="refs"/>
+      <w:bookmarkStart w:id="27" w:name="ref-The_UCSCXenaToo_Wang_2019"/>
+      <w:bookmarkStart w:id="28" w:name="refs"/>
       <w:r>
         <w:t xml:space="preserve">1. Wang, S. &amp; Liu, X. The ucscxenatools r package: A toolkit for accessing genomics data from ucsc xena platform, from cancer multi-omics to single-cell rna-seq. </w:t>
       </w:r>
@@ -8809,6 +8403,16 @@
       </w:r>
       <w:r>
         <w:t>, 1627 (2019).</w:t>
+      </w:r>
+    </w:p>
+    <w:bookmarkEnd w:id="27"/>
+    <w:p>
+      <w:pPr>
+        <w:pStyle w:val="189"/>
+      </w:pPr>
+      <w:bookmarkStart w:id="29" w:name="ref-EdgerDifferenChen"/>
+      <w:r>
+        <w:t>2. Chen, Y., McCarthy, D., Ritchie, M., Robinson, M. &amp; Smyth, G. EdgeR: Differential analysis of sequence read count data users guide. 119.</w:t>
       </w:r>
     </w:p>
     <w:bookmarkEnd w:id="29"/>
@@ -8816,9 +8420,79 @@
       <w:pPr>
         <w:pStyle w:val="189"/>
       </w:pPr>
-      <w:bookmarkStart w:id="31" w:name="ref-EdgerDifferenChen"/>
-      <w:r>
-        <w:t>2. Chen, Y., McCarthy, D., Ritchie, M., Robinson, M. &amp; Smyth, G. EdgeR: Differential analysis of sequence read count data users guide. 119.</w:t>
+      <w:bookmarkStart w:id="30" w:name="ref-LimmaLinearMSmyth2005"/>
+      <w:r>
+        <w:t xml:space="preserve">3. Smyth, G. K. Limma: Linear models for microarray data. in </w:t>
+      </w:r>
+      <w:r>
+        <w:rPr>
+          <w:i/>
+        </w:rPr>
+        <w:t>Bioinformatics and Computational Biology Solutions Using R and Bioconductor</w:t>
+      </w:r>
+      <w:r>
+        <w:t xml:space="preserve"> (eds. Gentleman, R., Carey, V. J., Huber, W., Irizarry, R. A. &amp; Dudoit, S.) 397–420 (Springer-Verlag, 2005). doi:</w:t>
+      </w:r>
+      <w:r>
+        <w:fldChar w:fldCharType="begin"/>
+      </w:r>
+      <w:r>
+        <w:instrText xml:space="preserve"> HYPERLINK "https://doi.org/10.1007/0-387-29362-0_23" \h </w:instrText>
+      </w:r>
+      <w:r>
+        <w:fldChar w:fldCharType="separate"/>
+      </w:r>
+      <w:r>
+        <w:rPr>
+          <w:rStyle w:val="24"/>
+        </w:rPr>
+        <w:t>10.1007/0-387-29362-0_23</w:t>
+      </w:r>
+      <w:r>
+        <w:rPr>
+          <w:rStyle w:val="24"/>
+        </w:rPr>
+        <w:fldChar w:fldCharType="end"/>
+      </w:r>
+      <w:r>
+        <w:t>.</w:t>
+      </w:r>
+    </w:p>
+    <w:bookmarkEnd w:id="30"/>
+    <w:p>
+      <w:pPr>
+        <w:pStyle w:val="189"/>
+      </w:pPr>
+      <w:bookmarkStart w:id="31" w:name="ref-TcgabiolinksAColapr2015"/>
+      <w:r>
+        <w:t xml:space="preserve">4. Colaprico, A. </w:t>
+      </w:r>
+      <w:r>
+        <w:rPr>
+          <w:i/>
+        </w:rPr>
+        <w:t>et al.</w:t>
+      </w:r>
+      <w:r>
+        <w:t xml:space="preserve"> TCGAbiolinks: An r/bioconductor package for integrative analysis of tcga data. </w:t>
+      </w:r>
+      <w:r>
+        <w:rPr>
+          <w:i/>
+        </w:rPr>
+        <w:t>Nucleic Acids Research</w:t>
+      </w:r>
+      <w:r>
+        <w:t xml:space="preserve"> </w:t>
+      </w:r>
+      <w:r>
+        <w:rPr>
+          <w:b/>
+        </w:rPr>
+        <w:t>44</w:t>
+      </w:r>
+      <w:r>
+        <w:t>, (2015).</w:t>
       </w:r>
     </w:p>
     <w:bookmarkEnd w:id="31"/>
@@ -8826,52 +8500,9 @@
       <w:pPr>
         <w:pStyle w:val="189"/>
       </w:pPr>
-      <w:bookmarkStart w:id="32" w:name="ref-LimmaLinearMSmyth2005"/>
-      <w:r>
-        <w:t xml:space="preserve">3. Smyth, G. K. Limma: Linear models for microarray data. in </w:t>
-      </w:r>
-      <w:r>
-        <w:rPr>
-          <w:i/>
-        </w:rPr>
-        <w:t>Bioinformatics and Computational Biology Solutions Using R and Bioconductor</w:t>
-      </w:r>
-      <w:r>
-        <w:t xml:space="preserve"> (eds. Gentleman, R., Carey, V. J., Huber, W., Irizarry, R. A. &amp; Dudoit, S.) 397–420 (Springer-Verlag, 2005). doi:</w:t>
-      </w:r>
-      <w:r>
-        <w:fldChar w:fldCharType="begin"/>
-      </w:r>
-      <w:r>
-        <w:instrText xml:space="preserve"> HYPERLINK "https://doi.org/10.1007/0-387-29362-0_23" \h </w:instrText>
-      </w:r>
-      <w:r>
-        <w:fldChar w:fldCharType="separate"/>
-      </w:r>
-      <w:r>
-        <w:rPr>
-          <w:rStyle w:val="24"/>
-        </w:rPr>
-        <w:t>10.1007/0-387-29362-0_23</w:t>
-      </w:r>
-      <w:r>
-        <w:rPr>
-          <w:rStyle w:val="24"/>
-        </w:rPr>
-        <w:fldChar w:fldCharType="end"/>
-      </w:r>
-      <w:r>
-        <w:t>.</w:t>
-      </w:r>
-    </w:p>
-    <w:bookmarkEnd w:id="32"/>
-    <w:p>
-      <w:pPr>
-        <w:pStyle w:val="189"/>
-      </w:pPr>
-      <w:bookmarkStart w:id="33" w:name="ref-TcgabiolinksAColapr2015"/>
-      <w:r>
-        <w:t xml:space="preserve">4. Colaprico, A. </w:t>
+      <w:bookmarkStart w:id="32" w:name="ref-ClusterprofilerWuTi2021"/>
+      <w:r>
+        <w:t xml:space="preserve">5. Wu, T. </w:t>
       </w:r>
       <w:r>
         <w:rPr>
@@ -8880,43 +8511,6 @@
         <w:t>et al.</w:t>
       </w:r>
       <w:r>
-        <w:t xml:space="preserve"> TCGAbiolinks: An r/bioconductor package for integrative analysis of tcga data. </w:t>
-      </w:r>
-      <w:r>
-        <w:rPr>
-          <w:i/>
-        </w:rPr>
-        <w:t>Nucleic Acids Research</w:t>
-      </w:r>
-      <w:r>
-        <w:t xml:space="preserve"> </w:t>
-      </w:r>
-      <w:r>
-        <w:rPr>
-          <w:b/>
-        </w:rPr>
-        <w:t>44</w:t>
-      </w:r>
-      <w:r>
-        <w:t>, (2015).</w:t>
-      </w:r>
-    </w:p>
-    <w:bookmarkEnd w:id="33"/>
-    <w:p>
-      <w:pPr>
-        <w:pStyle w:val="189"/>
-      </w:pPr>
-      <w:bookmarkStart w:id="34" w:name="ref-ClusterprofilerWuTi2021"/>
-      <w:r>
-        <w:t xml:space="preserve">5. Wu, T. </w:t>
-      </w:r>
-      <w:r>
-        <w:rPr>
-          <w:i/>
-        </w:rPr>
-        <w:t>et al.</w:t>
-      </w:r>
-      <w:r>
         <w:t xml:space="preserve"> ClusterProfiler 4.0: A universal enrichment tool for interpreting omics data. </w:t>
       </w:r>
       <w:r>
@@ -8937,10 +8531,9 @@
       <w:r>
         <w:t>, (2021).</w:t>
       </w:r>
-      <w:bookmarkEnd w:id="30"/>
-      <w:bookmarkEnd w:id="34"/>
     </w:p>
-    <w:bookmarkEnd w:id="35"/>
+    <w:bookmarkEnd w:id="28"/>
+    <w:bookmarkEnd w:id="32"/>
     <w:sectPr>
       <w:headerReference r:id="rId6" w:type="first"/>
       <w:headerReference r:id="rId5" w:type="default"/>
@@ -9017,7 +8610,7 @@
               <wp:extent cx="859155" cy="147955"/>
               <wp:effectExtent l="0" t="0" r="0" b="0"/>
               <wp:wrapNone/>
-              <wp:docPr id="23" name="文本框 43"/>
+              <wp:docPr id="19" name="文本框 43"/>
               <wp:cNvGraphicFramePr/>
               <a:graphic xmlns:a="http://schemas.openxmlformats.org/drawingml/2006/main">
                 <a:graphicData uri="http://schemas.microsoft.com/office/word/2010/wordprocessingShape">
@@ -9140,7 +8733,7 @@
         </mc:Choice>
         <mc:Fallback>
           <w:pict>
-            <v:shape id="文本框 43" o:spid="_x0000_s1026" o:spt="202" type="#_x0000_t202" style="position:absolute;left:0pt;margin-top:0pt;height:11.65pt;width:67.65pt;mso-position-horizontal:center;mso-position-horizontal-relative:margin;mso-wrap-style:none;z-index:251659264;mso-width-relative:page;mso-height-relative:page;" filled="f" stroked="f" coordsize="21600,21600" o:gfxdata="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">
+            <v:shape id="文本框 43" o:spid="_x0000_s1026" o:spt="202" type="#_x0000_t202" style="position:absolute;left:0pt;margin-top:0pt;height:11.65pt;width:67.65pt;mso-position-horizontal:center;mso-position-horizontal-relative:margin;mso-wrap-style:none;z-index:251659264;mso-width-relative:page;mso-height-relative:page;" filled="f" stroked="f" coordsize="21600,21600" o:gfxdata="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">
               <v:fill on="f" focussize="0,0"/>
               <v:stroke on="f"/>
               <v:imagedata o:title=""/>
@@ -9576,7 +9169,7 @@
         <wp:inline distT="0" distB="0" distL="114300" distR="114300">
           <wp:extent cx="1149350" cy="431165"/>
           <wp:effectExtent l="0" t="0" r="12700" b="6985"/>
-          <wp:docPr id="17" name="图片 19" descr="汇医助研--最终使用"/>
+          <wp:docPr id="13" name="图片 19" descr="汇医助研--最终使用"/>
           <wp:cNvGraphicFramePr>
             <a:graphicFrameLocks xmlns:a="http://schemas.openxmlformats.org/drawingml/2006/main" noChangeAspect="1"/>
           </wp:cNvGraphicFramePr>
@@ -9584,7 +9177,7 @@
             <a:graphicData uri="http://schemas.openxmlformats.org/drawingml/2006/picture">
               <pic:pic xmlns:pic="http://schemas.openxmlformats.org/drawingml/2006/picture">
                 <pic:nvPicPr>
-                  <pic:cNvPr id="17" name="图片 19" descr="汇医助研--最终使用"/>
+                  <pic:cNvPr id="13" name="图片 19" descr="汇医助研--最终使用"/>
                   <pic:cNvPicPr>
                     <a:picLocks noChangeAspect="1"/>
                   </pic:cNvPicPr>
@@ -9684,7 +9277,7 @@
           <wp:extent cx="7556500" cy="6677660"/>
           <wp:effectExtent l="0" t="0" r="6350" b="5715"/>
           <wp:wrapNone/>
-          <wp:docPr id="19" name="图片 4" descr="图片1.png"/>
+          <wp:docPr id="15" name="图片 4" descr="图片1.png"/>
           <wp:cNvGraphicFramePr>
             <a:graphicFrameLocks xmlns:a="http://schemas.openxmlformats.org/drawingml/2006/main" noChangeAspect="1"/>
           </wp:cNvGraphicFramePr>
@@ -9692,7 +9285,7 @@
             <a:graphicData uri="http://schemas.openxmlformats.org/drawingml/2006/picture">
               <pic:pic xmlns:pic="http://schemas.openxmlformats.org/drawingml/2006/picture">
                 <pic:nvPicPr>
-                  <pic:cNvPr id="19" name="图片 4" descr="图片1.png"/>
+                  <pic:cNvPr id="15" name="图片 4" descr="图片1.png"/>
                   <pic:cNvPicPr>
                     <a:picLocks noChangeAspect="1"/>
                   </pic:cNvPicPr>
@@ -9732,7 +9325,7 @@
         <wp:inline distT="0" distB="0" distL="114300" distR="114300">
           <wp:extent cx="1149350" cy="431165"/>
           <wp:effectExtent l="0" t="0" r="12700" b="6985"/>
-          <wp:docPr id="21" name="图片 19" descr="汇医助研--最终使用"/>
+          <wp:docPr id="17" name="图片 19" descr="汇医助研--最终使用"/>
           <wp:cNvGraphicFramePr>
             <a:graphicFrameLocks xmlns:a="http://schemas.openxmlformats.org/drawingml/2006/main" noChangeAspect="1"/>
           </wp:cNvGraphicFramePr>
@@ -9740,7 +9333,7 @@
             <a:graphicData uri="http://schemas.openxmlformats.org/drawingml/2006/picture">
               <pic:pic xmlns:pic="http://schemas.openxmlformats.org/drawingml/2006/picture">
                 <pic:nvPicPr>
-                  <pic:cNvPr id="21" name="图片 19" descr="汇医助研--最终使用"/>
+                  <pic:cNvPr id="17" name="图片 19" descr="汇医助研--最终使用"/>
                   <pic:cNvPicPr>
                     <a:picLocks noChangeAspect="1"/>
                   </pic:cNvPicPr>

</xml_diff>